<commit_message>
updating the syllabus after correcting for sprints
</commit_message>
<xml_diff>
--- a/info465_spring_syllabus_2025_cicd.docx
+++ b/info465_spring_syllabus_2025_cicd.docx
@@ -2796,7 +2796,7 @@
           <w:szCs w:val="22"/>
           <w:lang w:eastAsia="en-US"/>
         </w:rPr>
-        <w:t>Infrastructure build project: Teams will prove that their infrastructure is ready for use by building the AWS environment as specified in the architecture document.  The build must include test data in the database tables.</w:t>
+        <w:t xml:space="preserve">Infrastructure build project: Teams will prove that their infrastructure is ready for use by building the AWS environment as specified in the architecture document.  </w:t>
       </w:r>
     </w:p>
     <w:p>
@@ -2926,7 +2926,23 @@
           <w:szCs w:val="22"/>
           <w:lang w:eastAsia="en-US"/>
         </w:rPr>
-        <w:t>through a series of three sprints.  Each sprint will have three deliverables:</w:t>
+        <w:t xml:space="preserve">through a </w:t>
+      </w:r>
+      <w:r>
+        <w:rPr>
+          <w:rFonts w:eastAsia="Times New Roman"/>
+          <w:szCs w:val="22"/>
+          <w:lang w:eastAsia="en-US"/>
+        </w:rPr>
+        <w:t>two three-week</w:t>
+      </w:r>
+      <w:r>
+        <w:rPr>
+          <w:rFonts w:eastAsia="Times New Roman"/>
+          <w:szCs w:val="22"/>
+          <w:lang w:eastAsia="en-US"/>
+        </w:rPr>
+        <w:t xml:space="preserve"> sprints.  Each sprint will have three deliverables:</w:t>
       </w:r>
     </w:p>
     <w:p>
@@ -2978,7 +2994,6 @@
           <w:szCs w:val="22"/>
           <w:lang w:eastAsia="en-US"/>
         </w:rPr>
-        <w:lastRenderedPageBreak/>
         <w:t>A product review, which demonstrates the completed functionality</w:t>
       </w:r>
       <w:r>
@@ -3036,6 +3051,7 @@
           <w:szCs w:val="22"/>
           <w:lang w:eastAsia="en-US"/>
         </w:rPr>
+        <w:lastRenderedPageBreak/>
         <w:t xml:space="preserve">A sprint </w:t>
       </w:r>
       <w:r>
@@ -3062,6 +3078,15 @@
         </w:rPr>
         <w:t xml:space="preserve"> </w:t>
       </w:r>
+    </w:p>
+    <w:p>
+      <w:pPr>
+        <w:rPr>
+          <w:rFonts w:eastAsia="Times New Roman"/>
+          <w:szCs w:val="22"/>
+          <w:lang w:eastAsia="en-US"/>
+        </w:rPr>
+      </w:pPr>
     </w:p>
     <w:p>
       <w:pPr>
@@ -3117,7 +3142,7 @@
           <w:szCs w:val="22"/>
           <w:lang w:eastAsia="en-US"/>
         </w:rPr>
-        <w:t>35</w:t>
+        <w:t>40</w:t>
       </w:r>
       <w:r>
         <w:rPr>
@@ -3227,7 +3252,39 @@
           <w:szCs w:val="22"/>
           <w:lang w:eastAsia="en-US"/>
         </w:rPr>
-        <w:t xml:space="preserve">CI and CD quizzes: </w:t>
+        <w:t>CI</w:t>
+      </w:r>
+      <w:r>
+        <w:rPr>
+          <w:rFonts w:eastAsia="Times New Roman"/>
+          <w:szCs w:val="22"/>
+          <w:lang w:eastAsia="en-US"/>
+        </w:rPr>
+        <w:t>/</w:t>
+      </w:r>
+      <w:r>
+        <w:rPr>
+          <w:rFonts w:eastAsia="Times New Roman"/>
+          <w:szCs w:val="22"/>
+          <w:lang w:eastAsia="en-US"/>
+        </w:rPr>
+        <w:t>CD quiz</w:t>
+      </w:r>
+      <w:r>
+        <w:rPr>
+          <w:rFonts w:eastAsia="Times New Roman"/>
+          <w:szCs w:val="22"/>
+          <w:lang w:eastAsia="en-US"/>
+        </w:rPr>
+        <w:t>:</w:t>
+      </w:r>
+      <w:r>
+        <w:rPr>
+          <w:rFonts w:eastAsia="Times New Roman"/>
+          <w:szCs w:val="22"/>
+          <w:lang w:eastAsia="en-US"/>
+        </w:rPr>
+        <w:t xml:space="preserve"> </w:t>
       </w:r>
       <w:r>
         <w:rPr>
@@ -3243,23 +3300,7 @@
           <w:szCs w:val="22"/>
           <w:lang w:eastAsia="en-US"/>
         </w:rPr>
-        <w:t xml:space="preserve">%, or </w:t>
-      </w:r>
-      <w:r>
-        <w:rPr>
-          <w:rFonts w:eastAsia="Times New Roman"/>
-          <w:szCs w:val="22"/>
-          <w:lang w:eastAsia="en-US"/>
-        </w:rPr>
-        <w:t>2.</w:t>
-      </w:r>
-      <w:r>
-        <w:rPr>
-          <w:rFonts w:eastAsia="Times New Roman"/>
-          <w:szCs w:val="22"/>
-          <w:lang w:eastAsia="en-US"/>
-        </w:rPr>
-        <w:t>5% each</w:t>
+        <w:t>%</w:t>
       </w:r>
     </w:p>
     <w:p>
@@ -3386,6 +3427,30 @@
       <w:pPr>
         <w:pStyle w:val="ListParagraph"/>
         <w:numPr>
+          <w:ilvl w:val="1"/>
+          <w:numId w:val="22"/>
+        </w:numPr>
+        <w:rPr>
+          <w:rFonts w:eastAsia="Times New Roman"/>
+          <w:b/>
+          <w:bCs/>
+          <w:szCs w:val="22"/>
+          <w:lang w:eastAsia="en-US"/>
+        </w:rPr>
+      </w:pPr>
+      <w:r>
+        <w:rPr>
+          <w:rFonts w:eastAsia="Times New Roman"/>
+          <w:szCs w:val="22"/>
+          <w:lang w:eastAsia="en-US"/>
+        </w:rPr>
+        <w:t>AI Research project 5%</w:t>
+      </w:r>
+    </w:p>
+    <w:p>
+      <w:pPr>
+        <w:pStyle w:val="ListParagraph"/>
+        <w:numPr>
           <w:ilvl w:val="0"/>
           <w:numId w:val="22"/>
         </w:numPr>
@@ -3427,7 +3492,7 @@
           <w:szCs w:val="22"/>
           <w:lang w:eastAsia="en-US"/>
         </w:rPr>
-        <w:t>5</w:t>
+        <w:t>0</w:t>
       </w:r>
       <w:r>
         <w:rPr>
@@ -3475,7 +3540,15 @@
           <w:szCs w:val="22"/>
           <w:lang w:eastAsia="en-US"/>
         </w:rPr>
-        <w:t>15</w:t>
+        <w:t>1</w:t>
+      </w:r>
+      <w:r>
+        <w:rPr>
+          <w:rFonts w:eastAsia="Times New Roman"/>
+          <w:szCs w:val="22"/>
+          <w:lang w:eastAsia="en-US"/>
+        </w:rPr>
+        <w:t>0</w:t>
       </w:r>
       <w:r>
         <w:rPr>
@@ -3593,7 +3666,23 @@
           <w:szCs w:val="22"/>
           <w:lang w:eastAsia="en-US"/>
         </w:rPr>
-        <w:t>, or 10% for each sprint.</w:t>
+        <w:t>, or 1</w:t>
+      </w:r>
+      <w:r>
+        <w:rPr>
+          <w:rFonts w:eastAsia="Times New Roman"/>
+          <w:szCs w:val="22"/>
+          <w:lang w:eastAsia="en-US"/>
+        </w:rPr>
+        <w:t>5</w:t>
+      </w:r>
+      <w:r>
+        <w:rPr>
+          <w:rFonts w:eastAsia="Times New Roman"/>
+          <w:szCs w:val="22"/>
+          <w:lang w:eastAsia="en-US"/>
+        </w:rPr>
+        <w:t>% for each sprint.</w:t>
       </w:r>
     </w:p>
     <w:p>
@@ -4311,6 +4400,15 @@
                 <w:szCs w:val="18"/>
               </w:rPr>
             </w:pPr>
+          </w:p>
+          <w:p>
+            <w:pPr>
+              <w:rPr>
+                <w:rFonts w:ascii="Arial" w:hAnsi="Arial" w:cs="Arial"/>
+                <w:sz w:val="18"/>
+                <w:szCs w:val="18"/>
+              </w:rPr>
+            </w:pPr>
             <w:r>
               <w:rPr>
                 <w:rFonts w:ascii="Arial" w:hAnsi="Arial" w:cs="Arial"/>
@@ -4347,24 +4445,33 @@
                 <w:sz w:val="18"/>
                 <w:szCs w:val="18"/>
               </w:rPr>
-              <w:t>What is CI?</w:t>
-            </w:r>
-          </w:p>
-          <w:p>
-            <w:pPr>
-              <w:rPr>
-                <w:rFonts w:ascii="Arial" w:hAnsi="Arial" w:cs="Arial"/>
-                <w:sz w:val="18"/>
-                <w:szCs w:val="18"/>
-              </w:rPr>
-            </w:pPr>
-            <w:r>
-              <w:rPr>
-                <w:rFonts w:ascii="Arial" w:hAnsi="Arial" w:cs="Arial"/>
-                <w:sz w:val="18"/>
-                <w:szCs w:val="18"/>
-              </w:rPr>
-              <w:t xml:space="preserve">What is CD? </w:t>
+              <w:t>Run time environment - JS</w:t>
+            </w:r>
+          </w:p>
+          <w:p>
+            <w:pPr>
+              <w:rPr>
+                <w:rFonts w:ascii="Arial" w:hAnsi="Arial" w:cs="Arial"/>
+                <w:sz w:val="18"/>
+                <w:szCs w:val="18"/>
+              </w:rPr>
+            </w:pPr>
+          </w:p>
+          <w:p>
+            <w:pPr>
+              <w:rPr>
+                <w:rFonts w:ascii="Arial" w:hAnsi="Arial" w:cs="Arial"/>
+                <w:sz w:val="18"/>
+                <w:szCs w:val="18"/>
+              </w:rPr>
+            </w:pPr>
+            <w:r>
+              <w:rPr>
+                <w:rFonts w:ascii="Arial" w:hAnsi="Arial" w:cs="Arial"/>
+                <w:sz w:val="18"/>
+                <w:szCs w:val="18"/>
+              </w:rPr>
+              <w:t>AWS refresher; Build VPC</w:t>
             </w:r>
           </w:p>
         </w:tc>
@@ -4403,7 +4510,24 @@
                 <w:sz w:val="18"/>
                 <w:szCs w:val="18"/>
               </w:rPr>
-              <w:t>CI/CD quiz</w:t>
+              <w:t>Form teams</w:t>
+            </w:r>
+          </w:p>
+          <w:p>
+            <w:pPr>
+              <w:rPr>
+                <w:rFonts w:ascii="Arial" w:hAnsi="Arial" w:cs="Arial"/>
+                <w:sz w:val="18"/>
+                <w:szCs w:val="18"/>
+              </w:rPr>
+            </w:pPr>
+            <w:r>
+              <w:rPr>
+                <w:rFonts w:ascii="Arial" w:hAnsi="Arial" w:cs="Arial"/>
+                <w:sz w:val="18"/>
+                <w:szCs w:val="18"/>
+              </w:rPr>
+              <w:t>Build a VPC, EC2 instance</w:t>
             </w:r>
           </w:p>
         </w:tc>
@@ -4506,7 +4630,7 @@
                 <w:sz w:val="18"/>
                 <w:szCs w:val="18"/>
               </w:rPr>
-              <w:t>Database design: Refresher</w:t>
+              <w:t>AWS refresher: Security</w:t>
             </w:r>
           </w:p>
           <w:p>
@@ -4525,7 +4649,7 @@
                 <w:sz w:val="18"/>
                 <w:szCs w:val="18"/>
               </w:rPr>
-              <w:t>AWS: Refresher</w:t>
+              <w:t>AWS refresher: Build template</w:t>
             </w:r>
           </w:p>
         </w:tc>
@@ -4557,13 +4681,6 @@
                 <w:szCs w:val="18"/>
               </w:rPr>
             </w:pPr>
-            <w:r>
-              <w:rPr>
-                <w:sz w:val="18"/>
-                <w:szCs w:val="18"/>
-              </w:rPr>
-              <w:t>Form teams</w:t>
-            </w:r>
           </w:p>
         </w:tc>
       </w:tr>
@@ -4665,24 +4782,26 @@
                 <w:sz w:val="18"/>
                 <w:szCs w:val="18"/>
               </w:rPr>
-              <w:t>Agile/scrum overview</w:t>
-            </w:r>
-          </w:p>
-          <w:p>
-            <w:pPr>
-              <w:rPr>
-                <w:rFonts w:ascii="Arial" w:hAnsi="Arial" w:cs="Arial"/>
-                <w:sz w:val="18"/>
-                <w:szCs w:val="18"/>
-              </w:rPr>
-            </w:pPr>
-            <w:r>
-              <w:rPr>
-                <w:rFonts w:ascii="Arial" w:hAnsi="Arial" w:cs="Arial"/>
-                <w:sz w:val="18"/>
-                <w:szCs w:val="18"/>
-              </w:rPr>
-              <w:t>Sprint planning</w:t>
+              <w:t>Database design: Review</w:t>
+            </w:r>
+          </w:p>
+          <w:p>
+            <w:pPr>
+              <w:rPr>
+                <w:rFonts w:ascii="Arial" w:hAnsi="Arial" w:cs="Arial"/>
+                <w:spacing w:val="-2"/>
+                <w:sz w:val="18"/>
+                <w:szCs w:val="18"/>
+              </w:rPr>
+            </w:pPr>
+            <w:r>
+              <w:rPr>
+                <w:rFonts w:ascii="Arial" w:hAnsi="Arial" w:cs="Arial"/>
+                <w:spacing w:val="-2"/>
+                <w:sz w:val="18"/>
+                <w:szCs w:val="18"/>
+              </w:rPr>
+              <w:t>Intro to Agile</w:t>
             </w:r>
           </w:p>
         </w:tc>
@@ -4698,15 +4817,6 @@
                 <w:szCs w:val="18"/>
               </w:rPr>
             </w:pPr>
-          </w:p>
-          <w:p>
-            <w:pPr>
-              <w:rPr>
-                <w:rFonts w:ascii="Arial" w:hAnsi="Arial" w:cs="Arial"/>
-                <w:sz w:val="18"/>
-                <w:szCs w:val="18"/>
-              </w:rPr>
-            </w:pPr>
             <w:r>
               <w:rPr>
                 <w:rFonts w:ascii="Arial" w:hAnsi="Arial" w:cs="Arial"/>
@@ -4715,6 +4825,15 @@
               </w:rPr>
               <w:t>UI/UX project</w:t>
             </w:r>
+          </w:p>
+          <w:p>
+            <w:pPr>
+              <w:rPr>
+                <w:rFonts w:ascii="Arial" w:hAnsi="Arial" w:cs="Arial"/>
+                <w:sz w:val="18"/>
+                <w:szCs w:val="18"/>
+              </w:rPr>
+            </w:pPr>
           </w:p>
         </w:tc>
       </w:tr>
@@ -4814,7 +4933,14 @@
                 <w:sz w:val="18"/>
                 <w:szCs w:val="18"/>
               </w:rPr>
-              <w:t>Sprint ceremonies</w:t>
+              <w:t xml:space="preserve">Intro </w:t>
+            </w:r>
+            <w:r>
+              <w:rPr>
+                <w:sz w:val="18"/>
+                <w:szCs w:val="18"/>
+              </w:rPr>
+              <w:t>to Scrum</w:t>
             </w:r>
           </w:p>
           <w:p>
@@ -4831,7 +4957,14 @@
                 <w:sz w:val="18"/>
                 <w:szCs w:val="18"/>
               </w:rPr>
-              <w:t>Requirements analysis</w:t>
+              <w:t xml:space="preserve">Sprint </w:t>
+            </w:r>
+            <w:r>
+              <w:rPr>
+                <w:sz w:val="18"/>
+                <w:szCs w:val="18"/>
+              </w:rPr>
+              <w:t>planning</w:t>
             </w:r>
           </w:p>
         </w:tc>
@@ -4847,23 +4980,23 @@
                 <w:szCs w:val="18"/>
               </w:rPr>
             </w:pPr>
-          </w:p>
-          <w:p>
-            <w:pPr>
-              <w:rPr>
-                <w:rFonts w:ascii="Arial" w:hAnsi="Arial" w:cs="Arial"/>
-                <w:sz w:val="18"/>
-                <w:szCs w:val="18"/>
-              </w:rPr>
-            </w:pPr>
-            <w:r>
-              <w:rPr>
-                <w:rFonts w:ascii="Arial" w:hAnsi="Arial" w:cs="Arial"/>
-                <w:sz w:val="18"/>
-                <w:szCs w:val="18"/>
-              </w:rPr>
-              <w:t>Project backlog</w:t>
-            </w:r>
+            <w:r>
+              <w:rPr>
+                <w:rFonts w:ascii="Arial" w:hAnsi="Arial" w:cs="Arial"/>
+                <w:sz w:val="18"/>
+                <w:szCs w:val="18"/>
+              </w:rPr>
+              <w:t>Architecture project</w:t>
+            </w:r>
+          </w:p>
+          <w:p>
+            <w:pPr>
+              <w:rPr>
+                <w:rFonts w:ascii="Arial" w:hAnsi="Arial" w:cs="Arial"/>
+                <w:sz w:val="18"/>
+                <w:szCs w:val="18"/>
+              </w:rPr>
+            </w:pPr>
           </w:p>
         </w:tc>
       </w:tr>
@@ -4966,24 +5099,24 @@
                 <w:sz w:val="18"/>
                 <w:szCs w:val="18"/>
               </w:rPr>
-              <w:t>Estimating and velocity</w:t>
-            </w:r>
-          </w:p>
-          <w:p>
-            <w:pPr>
-              <w:rPr>
-                <w:rFonts w:ascii="Arial" w:hAnsi="Arial" w:cs="Arial"/>
-                <w:sz w:val="18"/>
-                <w:szCs w:val="18"/>
-              </w:rPr>
-            </w:pPr>
-            <w:r>
-              <w:rPr>
-                <w:rFonts w:ascii="Arial" w:hAnsi="Arial" w:cs="Arial"/>
-                <w:sz w:val="18"/>
-                <w:szCs w:val="18"/>
-              </w:rPr>
-              <w:t>Distributed computing, MVC pattern</w:t>
+              <w:t>Sprint ceremonies</w:t>
+            </w:r>
+          </w:p>
+          <w:p>
+            <w:pPr>
+              <w:rPr>
+                <w:rFonts w:ascii="Arial" w:hAnsi="Arial" w:cs="Arial"/>
+                <w:sz w:val="18"/>
+                <w:szCs w:val="18"/>
+              </w:rPr>
+            </w:pPr>
+            <w:r>
+              <w:rPr>
+                <w:rFonts w:ascii="Arial" w:hAnsi="Arial" w:cs="Arial"/>
+                <w:sz w:val="18"/>
+                <w:szCs w:val="18"/>
+              </w:rPr>
+              <w:t>Requirements analysis</w:t>
             </w:r>
           </w:p>
         </w:tc>
@@ -5005,24 +5138,24 @@
                 <w:sz w:val="18"/>
                 <w:szCs w:val="18"/>
               </w:rPr>
-              <w:t>Scrum exam</w:t>
-            </w:r>
-          </w:p>
-          <w:p>
-            <w:pPr>
-              <w:rPr>
-                <w:rFonts w:ascii="Arial" w:hAnsi="Arial" w:cs="Arial"/>
-                <w:sz w:val="18"/>
-                <w:szCs w:val="18"/>
-              </w:rPr>
-            </w:pPr>
-            <w:r>
-              <w:rPr>
-                <w:rFonts w:ascii="Arial" w:hAnsi="Arial" w:cs="Arial"/>
-                <w:sz w:val="18"/>
-                <w:szCs w:val="18"/>
-              </w:rPr>
-              <w:t>Architecture project</w:t>
+              <w:t>Infrastructure build project</w:t>
+            </w:r>
+          </w:p>
+          <w:p>
+            <w:pPr>
+              <w:rPr>
+                <w:rFonts w:ascii="Arial" w:hAnsi="Arial" w:cs="Arial"/>
+                <w:sz w:val="18"/>
+                <w:szCs w:val="18"/>
+              </w:rPr>
+            </w:pPr>
+            <w:r>
+              <w:rPr>
+                <w:rFonts w:ascii="Arial" w:hAnsi="Arial" w:cs="Arial"/>
+                <w:sz w:val="18"/>
+                <w:szCs w:val="18"/>
+              </w:rPr>
+              <w:t>Project backlog</w:t>
             </w:r>
           </w:p>
         </w:tc>
@@ -5122,7 +5255,7 @@
                 <w:sz w:val="18"/>
                 <w:szCs w:val="18"/>
               </w:rPr>
-              <w:t>AWS: Refresher #2</w:t>
+              <w:t>Estimating and velocity</w:t>
             </w:r>
           </w:p>
           <w:p>
@@ -5138,7 +5271,7 @@
                 <w:sz w:val="18"/>
                 <w:szCs w:val="18"/>
               </w:rPr>
-              <w:t xml:space="preserve">Sprint planning: Review </w:t>
+              <w:t>Sprint planning: Review</w:t>
             </w:r>
           </w:p>
         </w:tc>
@@ -5154,14 +5287,6 @@
                 <w:szCs w:val="18"/>
               </w:rPr>
             </w:pPr>
-            <w:r>
-              <w:rPr>
-                <w:rFonts w:ascii="Arial" w:hAnsi="Arial" w:cs="Arial"/>
-                <w:sz w:val="18"/>
-                <w:szCs w:val="18"/>
-              </w:rPr>
-              <w:t>Infrastructure build</w:t>
-            </w:r>
           </w:p>
           <w:p>
             <w:pPr>
@@ -5576,7 +5701,7 @@
                 <w:sz w:val="18"/>
                 <w:szCs w:val="18"/>
               </w:rPr>
-              <w:t>Daily scrum</w:t>
+              <w:t>CI/CD overview</w:t>
             </w:r>
           </w:p>
         </w:tc>
@@ -5607,7 +5732,7 @@
                 <w:sz w:val="18"/>
                 <w:szCs w:val="18"/>
               </w:rPr>
-              <w:t xml:space="preserve"> </w:t>
+              <w:t>CI/CD quiz</w:t>
             </w:r>
           </w:p>
         </w:tc>
@@ -5708,24 +5833,24 @@
                 <w:sz w:val="18"/>
                 <w:szCs w:val="18"/>
               </w:rPr>
-              <w:t>Product reviews</w:t>
-            </w:r>
-          </w:p>
-          <w:p>
-            <w:pPr>
-              <w:rPr>
-                <w:rFonts w:ascii="Arial" w:hAnsi="Arial" w:cs="Arial"/>
-                <w:sz w:val="18"/>
-                <w:szCs w:val="18"/>
-              </w:rPr>
-            </w:pPr>
-            <w:r>
-              <w:rPr>
-                <w:rFonts w:ascii="Arial" w:hAnsi="Arial" w:cs="Arial"/>
-                <w:sz w:val="18"/>
-                <w:szCs w:val="18"/>
-              </w:rPr>
-              <w:t xml:space="preserve">RFP overview </w:t>
+              <w:t>Daily scrum</w:t>
+            </w:r>
+          </w:p>
+          <w:p>
+            <w:pPr>
+              <w:rPr>
+                <w:rFonts w:ascii="Arial" w:hAnsi="Arial" w:cs="Arial"/>
+                <w:sz w:val="18"/>
+                <w:szCs w:val="18"/>
+              </w:rPr>
+            </w:pPr>
+            <w:r>
+              <w:rPr>
+                <w:rFonts w:ascii="Arial" w:hAnsi="Arial" w:cs="Arial"/>
+                <w:sz w:val="18"/>
+                <w:szCs w:val="18"/>
+              </w:rPr>
+              <w:t>Daily scrum</w:t>
             </w:r>
           </w:p>
         </w:tc>
@@ -5741,30 +5866,30 @@
                 <w:szCs w:val="18"/>
               </w:rPr>
             </w:pPr>
-            <w:r>
-              <w:rPr>
-                <w:rFonts w:ascii="Arial" w:hAnsi="Arial" w:cs="Arial"/>
-                <w:sz w:val="18"/>
-                <w:szCs w:val="18"/>
-              </w:rPr>
-              <w:t>Sprint 1 Retrospective and Review</w:t>
-            </w:r>
-          </w:p>
-          <w:p>
-            <w:pPr>
-              <w:rPr>
-                <w:rFonts w:ascii="Arial" w:hAnsi="Arial" w:cs="Arial"/>
-                <w:sz w:val="18"/>
-                <w:szCs w:val="18"/>
-              </w:rPr>
-            </w:pPr>
-            <w:r>
-              <w:rPr>
-                <w:rFonts w:ascii="Arial" w:hAnsi="Arial" w:cs="Arial"/>
-                <w:sz w:val="18"/>
-                <w:szCs w:val="18"/>
-              </w:rPr>
-              <w:t xml:space="preserve">Sprint plan 2 </w:t>
+          </w:p>
+          <w:p>
+            <w:pPr>
+              <w:rPr>
+                <w:rFonts w:ascii="Arial" w:hAnsi="Arial" w:cs="Arial"/>
+                <w:sz w:val="18"/>
+                <w:szCs w:val="18"/>
+              </w:rPr>
+            </w:pPr>
+            <w:r>
+              <w:rPr>
+                <w:rFonts w:ascii="Arial" w:hAnsi="Arial" w:cs="Arial"/>
+                <w:sz w:val="18"/>
+                <w:szCs w:val="18"/>
+              </w:rPr>
+              <w:t xml:space="preserve">Sprint plan </w:t>
+            </w:r>
+            <w:r>
+              <w:rPr>
+                <w:rFonts w:ascii="Arial" w:hAnsi="Arial" w:cs="Arial"/>
+                <w:sz w:val="18"/>
+                <w:szCs w:val="18"/>
+              </w:rPr>
+              <w:t>1 review and retrospective</w:t>
             </w:r>
           </w:p>
         </w:tc>
@@ -5860,7 +5985,7 @@
                 <w:sz w:val="18"/>
                 <w:szCs w:val="18"/>
               </w:rPr>
-              <w:t>Daily scrum</w:t>
+              <w:t>Product reviews</w:t>
             </w:r>
           </w:p>
           <w:p>
@@ -5900,17 +6025,25 @@
                 <w:sz w:val="18"/>
                 <w:szCs w:val="18"/>
               </w:rPr>
-              <w:t>RFP project</w:t>
-            </w:r>
-          </w:p>
-          <w:p>
-            <w:pPr>
-              <w:rPr>
-                <w:rFonts w:ascii="Arial" w:hAnsi="Arial" w:cs="Arial"/>
-                <w:sz w:val="18"/>
-                <w:szCs w:val="18"/>
-              </w:rPr>
-            </w:pPr>
+              <w:t>Scrum exam</w:t>
+            </w:r>
+          </w:p>
+          <w:p>
+            <w:pPr>
+              <w:rPr>
+                <w:rFonts w:ascii="Arial" w:hAnsi="Arial" w:cs="Arial"/>
+                <w:sz w:val="18"/>
+                <w:szCs w:val="18"/>
+              </w:rPr>
+            </w:pPr>
+            <w:r>
+              <w:rPr>
+                <w:rFonts w:ascii="Arial" w:hAnsi="Arial" w:cs="Arial"/>
+                <w:sz w:val="18"/>
+                <w:szCs w:val="18"/>
+              </w:rPr>
+              <w:t>Sprint plan 2</w:t>
+            </w:r>
           </w:p>
         </w:tc>
       </w:tr>
@@ -6012,25 +6145,24 @@
                 <w:sz w:val="18"/>
                 <w:szCs w:val="18"/>
               </w:rPr>
+              <w:t>RFP overview</w:t>
+            </w:r>
+          </w:p>
+          <w:p>
+            <w:pPr>
+              <w:rPr>
+                <w:rFonts w:ascii="Arial" w:hAnsi="Arial" w:cs="Arial"/>
+                <w:sz w:val="18"/>
+                <w:szCs w:val="18"/>
+              </w:rPr>
+            </w:pPr>
+            <w:r>
+              <w:rPr>
+                <w:rFonts w:ascii="Arial" w:hAnsi="Arial" w:cs="Arial"/>
+                <w:sz w:val="18"/>
+                <w:szCs w:val="18"/>
+              </w:rPr>
               <w:t>Daily scrum</w:t>
-            </w:r>
-          </w:p>
-          <w:p>
-            <w:pPr>
-              <w:rPr>
-                <w:rFonts w:ascii="Arial" w:hAnsi="Arial" w:cs="Arial"/>
-                <w:sz w:val="18"/>
-                <w:szCs w:val="18"/>
-              </w:rPr>
-            </w:pPr>
-            <w:r>
-              <w:rPr>
-                <w:rFonts w:ascii="Arial" w:hAnsi="Arial" w:cs="Arial"/>
-                <w:spacing w:val="-4"/>
-                <w:sz w:val="18"/>
-                <w:szCs w:val="18"/>
-              </w:rPr>
-              <w:t>Product reviews</w:t>
             </w:r>
           </w:p>
         </w:tc>
@@ -6046,23 +6178,23 @@
                 <w:szCs w:val="18"/>
               </w:rPr>
             </w:pPr>
-          </w:p>
-          <w:p>
-            <w:pPr>
-              <w:rPr>
-                <w:rFonts w:ascii="Arial" w:hAnsi="Arial" w:cs="Arial"/>
-                <w:sz w:val="18"/>
-                <w:szCs w:val="18"/>
-              </w:rPr>
-            </w:pPr>
-            <w:r>
-              <w:rPr>
-                <w:rFonts w:ascii="Arial" w:hAnsi="Arial" w:cs="Arial"/>
-                <w:sz w:val="18"/>
-                <w:szCs w:val="18"/>
-              </w:rPr>
-              <w:t>Sprint 2 Retrospective and Review</w:t>
-            </w:r>
+            <w:r>
+              <w:rPr>
+                <w:rFonts w:ascii="Arial" w:hAnsi="Arial" w:cs="Arial"/>
+                <w:sz w:val="18"/>
+                <w:szCs w:val="18"/>
+              </w:rPr>
+              <w:t>RFP project</w:t>
+            </w:r>
+          </w:p>
+          <w:p>
+            <w:pPr>
+              <w:rPr>
+                <w:rFonts w:ascii="Arial" w:hAnsi="Arial" w:cs="Arial"/>
+                <w:sz w:val="18"/>
+                <w:szCs w:val="18"/>
+              </w:rPr>
+            </w:pPr>
           </w:p>
         </w:tc>
       </w:tr>
@@ -6162,7 +6294,7 @@
                 <w:sz w:val="18"/>
                 <w:szCs w:val="18"/>
               </w:rPr>
-              <w:t>Sprint plan 3</w:t>
+              <w:t>Daily scrum</w:t>
             </w:r>
           </w:p>
           <w:p>
@@ -6201,17 +6333,8 @@
                 <w:sz w:val="18"/>
                 <w:szCs w:val="18"/>
               </w:rPr>
-              <w:t>Sprint plan 3</w:t>
-            </w:r>
-          </w:p>
-          <w:p>
-            <w:pPr>
-              <w:rPr>
-                <w:rFonts w:ascii="Arial" w:hAnsi="Arial" w:cs="Arial"/>
-                <w:sz w:val="18"/>
-                <w:szCs w:val="18"/>
-              </w:rPr>
-            </w:pPr>
+              <w:t xml:space="preserve">LLM project </w:t>
+            </w:r>
           </w:p>
         </w:tc>
       </w:tr>
@@ -6344,23 +6467,23 @@
                 <w:szCs w:val="18"/>
               </w:rPr>
             </w:pPr>
-            <w:r>
-              <w:rPr>
-                <w:rFonts w:ascii="Arial" w:hAnsi="Arial" w:cs="Arial"/>
-                <w:sz w:val="18"/>
-                <w:szCs w:val="18"/>
-              </w:rPr>
-              <w:t>LLM project due</w:t>
-            </w:r>
-          </w:p>
-          <w:p>
-            <w:pPr>
-              <w:rPr>
-                <w:rFonts w:ascii="Arial" w:hAnsi="Arial" w:cs="Arial"/>
-                <w:sz w:val="18"/>
-                <w:szCs w:val="18"/>
-              </w:rPr>
-            </w:pPr>
+          </w:p>
+          <w:p>
+            <w:pPr>
+              <w:rPr>
+                <w:rFonts w:ascii="Arial" w:hAnsi="Arial" w:cs="Arial"/>
+                <w:sz w:val="18"/>
+                <w:szCs w:val="18"/>
+              </w:rPr>
+            </w:pPr>
+            <w:r>
+              <w:rPr>
+                <w:rFonts w:ascii="Arial" w:hAnsi="Arial" w:cs="Arial"/>
+                <w:sz w:val="18"/>
+                <w:szCs w:val="18"/>
+              </w:rPr>
+              <w:t>Sprint 2 Retrospective and Review</w:t>
+            </w:r>
           </w:p>
         </w:tc>
       </w:tr>
@@ -6455,24 +6578,24 @@
                 <w:sz w:val="18"/>
                 <w:szCs w:val="18"/>
               </w:rPr>
-              <w:t xml:space="preserve">Sprint 3: Product reviews </w:t>
-            </w:r>
-          </w:p>
-          <w:p>
-            <w:pPr>
-              <w:rPr>
-                <w:rFonts w:ascii="Arial" w:hAnsi="Arial" w:cs="Arial"/>
-                <w:sz w:val="18"/>
-                <w:szCs w:val="18"/>
-              </w:rPr>
-            </w:pPr>
-            <w:r>
-              <w:rPr>
-                <w:rFonts w:ascii="Arial" w:hAnsi="Arial" w:cs="Arial"/>
-                <w:sz w:val="18"/>
-                <w:szCs w:val="18"/>
-              </w:rPr>
-              <w:t>Sprint 3: Product reviews</w:t>
+              <w:t>Sprint 2 product reviews</w:t>
+            </w:r>
+          </w:p>
+          <w:p>
+            <w:pPr>
+              <w:rPr>
+                <w:rFonts w:ascii="Arial" w:hAnsi="Arial" w:cs="Arial"/>
+                <w:sz w:val="18"/>
+                <w:szCs w:val="18"/>
+              </w:rPr>
+            </w:pPr>
+            <w:r>
+              <w:rPr>
+                <w:rFonts w:ascii="Arial" w:hAnsi="Arial" w:cs="Arial"/>
+                <w:sz w:val="18"/>
+                <w:szCs w:val="18"/>
+              </w:rPr>
+              <w:t>Reserved</w:t>
             </w:r>
           </w:p>
         </w:tc>

</xml_diff>